<commit_message>
HW1 Part1 2 Changed
</commit_message>
<xml_diff>
--- a/Homework/HW1/HW1_Report.docx
+++ b/Homework/HW1/HW1_Report.docx
@@ -2,215 +2,17 @@
 <file path=word/document.xml><?xml version="1.0" encoding="utf-8"?>
 <w:document xmlns:wpc="http://schemas.microsoft.com/office/word/2010/wordprocessingCanvas" xmlns:cx="http://schemas.microsoft.com/office/drawing/2014/chartex" xmlns:cx1="http://schemas.microsoft.com/office/drawing/2015/9/8/chartex" xmlns:cx2="http://schemas.microsoft.com/office/drawing/2015/10/21/chartex" xmlns:cx3="http://schemas.microsoft.com/office/drawing/2016/5/9/chartex" xmlns:cx4="http://schemas.microsoft.com/office/drawing/2016/5/10/chartex" xmlns:cx5="http://schemas.microsoft.com/office/drawing/2016/5/11/chartex" xmlns:cx6="http://schemas.microsoft.com/office/drawing/2016/5/12/chartex" xmlns:cx7="http://schemas.microsoft.com/office/drawing/2016/5/13/chartex" xmlns:cx8="http://schemas.microsoft.com/office/drawing/2016/5/14/chartex" xmlns:mc="http://schemas.openxmlformats.org/markup-compatibility/2006" xmlns:aink="http://schemas.microsoft.com/office/drawing/2016/ink" xmlns:am3d="http://schemas.microsoft.com/office/drawing/2017/model3d" xmlns:o="urn:schemas-microsoft-com:office:office" xmlns:r="http://schemas.openxmlformats.org/officeDocument/2006/relationships" xmlns:m="http://schemas.openxmlformats.org/officeDocument/2006/math" xmlns:v="urn:schemas-microsoft-com:vml" xmlns:wp14="http://schemas.microsoft.com/office/word/2010/wordprocessingDrawing" xmlns:wp="http://schemas.openxmlformats.org/drawingml/2006/wordprocessingDrawing" xmlns:w10="urn:schemas-microsoft-com:office:word" xmlns:w="http://schemas.openxmlformats.org/wordprocessingml/2006/main" xmlns:w14="http://schemas.microsoft.com/office/word/2010/wordml" xmlns:w15="http://schemas.microsoft.com/office/word/2012/wordml" xmlns:w16cid="http://schemas.microsoft.com/office/word/2016/wordml/cid" xmlns:w16se="http://schemas.microsoft.com/office/word/2015/wordml/symex" xmlns:wpg="http://schemas.microsoft.com/office/word/2010/wordprocessingGroup" xmlns:wpi="http://schemas.microsoft.com/office/word/2010/wordprocessingInk" xmlns:wne="http://schemas.microsoft.com/office/word/2006/wordml" xmlns:wps="http://schemas.microsoft.com/office/word/2010/wordprocessingShape" mc:Ignorable="w14 w15 w16se w16cid wp14">
   <w:body>
-    <w:p>
-      <w:pPr>
-        <w:rPr>
-          <w:rFonts w:ascii="Times New Roman" w:hAnsi="Times New Roman" w:cs="Times New Roman"/>
-          <w:b/>
-          <w:bCs/>
-          <w:color w:val="FF0000"/>
-          <w:sz w:val="32"/>
-          <w:szCs w:val="40"/>
-        </w:rPr>
-      </w:pPr>
-      <w:r>
-        <w:rPr>
-          <w:rFonts w:ascii="Times New Roman" w:hAnsi="Times New Roman" w:cs="Times New Roman" w:hint="eastAsia"/>
-          <w:b/>
-          <w:bCs/>
-          <w:color w:val="FF0000"/>
-          <w:sz w:val="32"/>
-          <w:szCs w:val="40"/>
-        </w:rPr>
-        <w:t>R</w:t>
-      </w:r>
-      <w:r>
-        <w:rPr>
-          <w:rFonts w:ascii="Times New Roman" w:hAnsi="Times New Roman" w:cs="Times New Roman"/>
-          <w:b/>
-          <w:bCs/>
-          <w:color w:val="FF0000"/>
-          <w:sz w:val="32"/>
-          <w:szCs w:val="40"/>
-        </w:rPr>
-        <w:t xml:space="preserve">esources about </w:t>
-      </w:r>
-      <w:proofErr w:type="spellStart"/>
-      <w:r>
-        <w:rPr>
-          <w:rFonts w:ascii="Times New Roman" w:hAnsi="Times New Roman" w:cs="Times New Roman"/>
-          <w:b/>
-          <w:bCs/>
-          <w:color w:val="FF0000"/>
-          <w:sz w:val="32"/>
-          <w:szCs w:val="40"/>
-        </w:rPr>
-        <w:t>PySpark</w:t>
-      </w:r>
-      <w:proofErr w:type="spellEnd"/>
-    </w:p>
-    <w:p>
-      <w:pPr>
-        <w:rPr>
-          <w:rFonts w:ascii="Times New Roman" w:hAnsi="Times New Roman" w:cs="Times New Roman"/>
-        </w:rPr>
-      </w:pPr>
-      <w:r>
-        <w:rPr>
-          <w:rFonts w:ascii="Times New Roman" w:hAnsi="Times New Roman" w:cs="Times New Roman" w:hint="eastAsia"/>
-        </w:rPr>
-        <w:t>O</w:t>
-      </w:r>
-      <w:r>
-        <w:rPr>
-          <w:rFonts w:ascii="Times New Roman" w:hAnsi="Times New Roman" w:cs="Times New Roman"/>
-        </w:rPr>
-        <w:t>fficial Document</w:t>
-      </w:r>
-    </w:p>
-    <w:p>
-      <w:pPr>
-        <w:rPr>
-          <w:rFonts w:ascii="Times New Roman" w:hAnsi="Times New Roman" w:cs="Times New Roman"/>
-        </w:rPr>
-      </w:pPr>
-      <w:hyperlink r:id="rId4" w:anchor="pyspark.SparkContext.wholeTextFiles" w:history="1">
-        <w:r>
-          <w:rPr>
-            <w:rStyle w:val="a3"/>
-            <w:rFonts w:ascii="Times New Roman" w:hAnsi="Times New Roman" w:cs="Times New Roman"/>
-          </w:rPr>
-          <w:t>https://spark.apache.org/docs/latest/api/python/pyspark.html#pyspark.SparkContext.wholeTextFiles</w:t>
-        </w:r>
-      </w:hyperlink>
-      <w:r>
-        <w:rPr>
-          <w:rFonts w:ascii="Times New Roman" w:hAnsi="Times New Roman" w:cs="Times New Roman"/>
-        </w:rPr>
-        <w:t xml:space="preserve"> </w:t>
-      </w:r>
-    </w:p>
-    <w:p>
-      <w:pPr>
-        <w:rPr>
-          <w:rFonts w:ascii="Times New Roman" w:hAnsi="Times New Roman" w:cs="Times New Roman"/>
-        </w:rPr>
-      </w:pPr>
-      <w:r>
-        <w:rPr>
-          <w:rFonts w:ascii="Times New Roman" w:hAnsi="Times New Roman" w:cs="Times New Roman"/>
-        </w:rPr>
-        <w:t xml:space="preserve">First Steps </w:t>
-      </w:r>
-      <w:proofErr w:type="gramStart"/>
-      <w:r>
-        <w:rPr>
-          <w:rFonts w:ascii="Times New Roman" w:hAnsi="Times New Roman" w:cs="Times New Roman"/>
-        </w:rPr>
-        <w:t>With</w:t>
-      </w:r>
-      <w:proofErr w:type="gramEnd"/>
-      <w:r>
-        <w:rPr>
-          <w:rFonts w:ascii="Times New Roman" w:hAnsi="Times New Roman" w:cs="Times New Roman"/>
-        </w:rPr>
-        <w:t xml:space="preserve"> </w:t>
-      </w:r>
-      <w:proofErr w:type="spellStart"/>
-      <w:r>
-        <w:rPr>
-          <w:rFonts w:ascii="Times New Roman" w:hAnsi="Times New Roman" w:cs="Times New Roman"/>
-        </w:rPr>
-        <w:t>PySpark</w:t>
-      </w:r>
-      <w:proofErr w:type="spellEnd"/>
-      <w:r>
-        <w:rPr>
-          <w:rFonts w:ascii="Times New Roman" w:hAnsi="Times New Roman" w:cs="Times New Roman"/>
-        </w:rPr>
-        <w:t xml:space="preserve"> and Big Data Processing</w:t>
-      </w:r>
-    </w:p>
-    <w:p>
-      <w:pPr>
-        <w:rPr>
-          <w:rFonts w:ascii="Times New Roman" w:hAnsi="Times New Roman" w:cs="Times New Roman"/>
-        </w:rPr>
-      </w:pPr>
-      <w:hyperlink r:id="rId5" w:anchor="hello-world-in-pyspark" w:history="1">
-        <w:r>
-          <w:rPr>
-            <w:rStyle w:val="a3"/>
-            <w:rFonts w:ascii="Times New Roman" w:hAnsi="Times New Roman" w:cs="Times New Roman"/>
-          </w:rPr>
-          <w:t>https://realpython.com/pyspark-intro/#hello-world-in-pyspark</w:t>
-        </w:r>
-      </w:hyperlink>
-    </w:p>
-    <w:p>
-      <w:pPr>
-        <w:rPr>
-          <w:rFonts w:ascii="Times New Roman" w:hAnsi="Times New Roman" w:cs="Times New Roman"/>
-        </w:rPr>
-      </w:pPr>
-      <w:r>
-        <w:rPr>
-          <w:rFonts w:ascii="Times New Roman" w:hAnsi="Times New Roman" w:cs="Times New Roman"/>
-        </w:rPr>
-        <w:t xml:space="preserve">How to sort by value efficiently in </w:t>
-      </w:r>
-      <w:proofErr w:type="spellStart"/>
-      <w:r>
-        <w:rPr>
-          <w:rFonts w:ascii="Times New Roman" w:hAnsi="Times New Roman" w:cs="Times New Roman"/>
-        </w:rPr>
-        <w:t>PySpark</w:t>
-      </w:r>
-      <w:proofErr w:type="spellEnd"/>
-      <w:r>
-        <w:rPr>
-          <w:rFonts w:ascii="Times New Roman" w:hAnsi="Times New Roman" w:cs="Times New Roman"/>
-        </w:rPr>
-        <w:t>?</w:t>
-      </w:r>
-    </w:p>
-    <w:p>
-      <w:pPr>
-        <w:rPr>
-          <w:rFonts w:ascii="Times New Roman" w:hAnsi="Times New Roman" w:cs="Times New Roman"/>
-        </w:rPr>
-      </w:pPr>
-      <w:hyperlink r:id="rId6" w:history="1">
-        <w:r>
-          <w:rPr>
-            <w:rStyle w:val="a3"/>
-            <w:rFonts w:ascii="Times New Roman" w:hAnsi="Times New Roman" w:cs="Times New Roman"/>
-          </w:rPr>
-          <w:t>https://stackoverflow.com/questions/33706408/how-to-sort-by-value-efficiently-in-pyspark</w:t>
-        </w:r>
-      </w:hyperlink>
-      <w:r>
-        <w:rPr>
-          <w:rFonts w:ascii="Times New Roman" w:hAnsi="Times New Roman" w:cs="Times New Roman"/>
-        </w:rPr>
-        <w:t xml:space="preserve"> </w:t>
-      </w:r>
-    </w:p>
-    <w:p>
-      <w:pPr>
-        <w:rPr>
-          <w:rFonts w:ascii="Times New Roman" w:hAnsi="Times New Roman" w:cs="Times New Roman"/>
-        </w:rPr>
-      </w:pPr>
-      <w:r>
-        <w:rPr>
-          <w:rFonts w:ascii="Times New Roman" w:hAnsi="Times New Roman" w:cs="Times New Roman"/>
+    <w:p/>
+    <w:p>
+      <w:r>
+        <w:rPr>
+          <w:noProof/>
         </w:rPr>
         <w:drawing>
-          <wp:inline distT="0" distB="0" distL="0" distR="0" wp14:anchorId="2BDF52F2" wp14:editId="5CB655A1">
-            <wp:extent cx="2534194" cy="780409"/>
-            <wp:effectExtent l="0" t="0" r="0" b="0"/>
-            <wp:docPr id="3" name="图片 3"/>
+          <wp:inline distT="0" distB="0" distL="0" distR="0" wp14:anchorId="1BE4AAC4" wp14:editId="3E01E0D8">
+            <wp:extent cx="5270500" cy="4748530"/>
+            <wp:effectExtent l="0" t="0" r="0" b="1270"/>
+            <wp:docPr id="4" name="图片 4"/>
             <wp:cNvGraphicFramePr>
               <a:graphicFrameLocks xmlns:a="http://schemas.openxmlformats.org/drawingml/2006/main" noChangeAspect="1"/>
             </wp:cNvGraphicFramePr>
@@ -222,7 +24,7 @@
                     <pic:cNvPicPr/>
                   </pic:nvPicPr>
                   <pic:blipFill>
-                    <a:blip r:embed="rId7"/>
+                    <a:blip r:embed="rId4"/>
                     <a:stretch>
                       <a:fillRect/>
                     </a:stretch>
@@ -230,7 +32,7 @@
                   <pic:spPr>
                     <a:xfrm>
                       <a:off x="0" y="0"/>
-                      <a:ext cx="2669301" cy="822016"/>
+                      <a:ext cx="5270500" cy="4748530"/>
                     </a:xfrm>
                     <a:prstGeom prst="rect">
                       <a:avLst/>
@@ -242,62 +44,278 @@
           </wp:inline>
         </w:drawing>
       </w:r>
-      <w:r>
-        <w:rPr>
-          <w:rFonts w:ascii="Times New Roman" w:hAnsi="Times New Roman" w:cs="Times New Roman"/>
+    </w:p>
+    <w:p/>
+    <w:p/>
+    <w:p/>
+    <w:p/>
+    <w:p/>
+    <w:p/>
+    <w:p/>
+    <w:p/>
+    <w:p/>
+    <w:p/>
+    <w:p/>
+    <w:p/>
+    <w:p/>
+    <w:p/>
+    <w:p/>
+    <w:p/>
+    <w:p/>
+    <w:p/>
+    <w:p/>
+    <w:p/>
+    <w:p/>
+    <w:p/>
+    <w:p/>
+    <w:p/>
+    <w:p>
+      <w:pPr>
+        <w:rPr>
+          <w:rFonts w:ascii="Times New Roman" w:hAnsi="Times New Roman" w:cs="Times New Roman"/>
+          <w:b/>
+          <w:bCs/>
+          <w:color w:val="FF0000"/>
+          <w:sz w:val="32"/>
+          <w:szCs w:val="40"/>
+        </w:rPr>
+      </w:pPr>
+      <w:r>
+        <w:rPr>
+          <w:rFonts w:ascii="Times New Roman" w:hAnsi="Times New Roman" w:cs="Times New Roman" w:hint="eastAsia"/>
+          <w:b/>
+          <w:bCs/>
+          <w:color w:val="FF0000"/>
+          <w:sz w:val="32"/>
+          <w:szCs w:val="40"/>
+        </w:rPr>
+        <w:t>R</w:t>
+      </w:r>
+      <w:r>
+        <w:rPr>
+          <w:rFonts w:ascii="Times New Roman" w:hAnsi="Times New Roman" w:cs="Times New Roman"/>
+          <w:b/>
+          <w:bCs/>
+          <w:color w:val="FF0000"/>
+          <w:sz w:val="32"/>
+          <w:szCs w:val="40"/>
+        </w:rPr>
+        <w:t xml:space="preserve">esources about </w:t>
+      </w:r>
+      <w:proofErr w:type="spellStart"/>
+      <w:r>
+        <w:rPr>
+          <w:rFonts w:ascii="Times New Roman" w:hAnsi="Times New Roman" w:cs="Times New Roman"/>
+          <w:b/>
+          <w:bCs/>
+          <w:color w:val="FF0000"/>
+          <w:sz w:val="32"/>
+          <w:szCs w:val="40"/>
+        </w:rPr>
+        <w:t>PySpark</w:t>
+      </w:r>
+      <w:proofErr w:type="spellEnd"/>
+    </w:p>
+    <w:p>
+      <w:pPr>
+        <w:rPr>
+          <w:rFonts w:ascii="Times New Roman" w:hAnsi="Times New Roman" w:cs="Times New Roman"/>
+        </w:rPr>
+      </w:pPr>
+      <w:r>
+        <w:rPr>
+          <w:rFonts w:ascii="Times New Roman" w:hAnsi="Times New Roman" w:cs="Times New Roman" w:hint="eastAsia"/>
+        </w:rPr>
+        <w:t>T</w:t>
+      </w:r>
+      <w:r>
+        <w:rPr>
+          <w:rFonts w:ascii="Times New Roman" w:hAnsi="Times New Roman" w:cs="Times New Roman"/>
+        </w:rPr>
+        <w:t>utorial</w:t>
+      </w:r>
+      <w:bookmarkStart w:id="0" w:name="_GoBack"/>
+      <w:bookmarkEnd w:id="0"/>
+    </w:p>
+    <w:p>
+      <w:pPr>
+        <w:rPr>
+          <w:rFonts w:ascii="Times New Roman" w:hAnsi="Times New Roman" w:cs="Times New Roman"/>
+        </w:rPr>
+      </w:pPr>
+      <w:hyperlink r:id="rId5" w:history="1">
+        <w:r>
+          <w:rPr>
+            <w:rStyle w:val="a3"/>
+            <w:rFonts w:ascii="Times New Roman" w:hAnsi="Times New Roman" w:cs="Times New Roman"/>
+          </w:rPr>
+          <w:t>https://spark.apache.org/docs/latest/quick-start.html</w:t>
+        </w:r>
+      </w:hyperlink>
+      <w:r>
+        <w:rPr>
+          <w:rFonts w:ascii="Times New Roman" w:hAnsi="Times New Roman" w:cs="Times New Roman"/>
+        </w:rPr>
+        <w:t xml:space="preserve"> </w:t>
+      </w:r>
+    </w:p>
+    <w:p>
+      <w:pPr>
+        <w:rPr>
+          <w:rFonts w:ascii="Times New Roman" w:hAnsi="Times New Roman" w:cs="Times New Roman"/>
+        </w:rPr>
+      </w:pPr>
+      <w:r>
+        <w:rPr>
+          <w:rFonts w:ascii="Times New Roman" w:hAnsi="Times New Roman" w:cs="Times New Roman"/>
+        </w:rPr>
+        <w:t>API</w:t>
+      </w:r>
+      <w:r>
+        <w:rPr>
+          <w:rFonts w:ascii="Times New Roman" w:hAnsi="Times New Roman" w:cs="Times New Roman"/>
+        </w:rPr>
+        <w:t xml:space="preserve"> Document</w:t>
+      </w:r>
+    </w:p>
+    <w:p>
+      <w:pPr>
+        <w:rPr>
+          <w:rFonts w:ascii="Times New Roman" w:hAnsi="Times New Roman" w:cs="Times New Roman"/>
+        </w:rPr>
+      </w:pPr>
+      <w:hyperlink r:id="rId6" w:history="1">
+        <w:r>
+          <w:rPr>
+            <w:rStyle w:val="a3"/>
+            <w:rFonts w:ascii="Times New Roman" w:hAnsi="Times New Roman" w:cs="Times New Roman"/>
+          </w:rPr>
+          <w:t>https://spark.apache.org/docs/latest/api/python/index.html</w:t>
+        </w:r>
+      </w:hyperlink>
+    </w:p>
+    <w:p>
+      <w:pPr>
+        <w:rPr>
+          <w:rFonts w:ascii="Times New Roman" w:hAnsi="Times New Roman" w:cs="Times New Roman"/>
+        </w:rPr>
+      </w:pPr>
+      <w:r>
+        <w:rPr>
+          <w:rFonts w:ascii="Times New Roman" w:hAnsi="Times New Roman" w:cs="Times New Roman"/>
+        </w:rPr>
+        <w:t xml:space="preserve">First Steps </w:t>
+      </w:r>
+      <w:proofErr w:type="gramStart"/>
+      <w:r>
+        <w:rPr>
+          <w:rFonts w:ascii="Times New Roman" w:hAnsi="Times New Roman" w:cs="Times New Roman"/>
+        </w:rPr>
+        <w:t>With</w:t>
+      </w:r>
+      <w:proofErr w:type="gramEnd"/>
+      <w:r>
+        <w:rPr>
+          <w:rFonts w:ascii="Times New Roman" w:hAnsi="Times New Roman" w:cs="Times New Roman"/>
+        </w:rPr>
+        <w:t xml:space="preserve"> </w:t>
+      </w:r>
+      <w:proofErr w:type="spellStart"/>
+      <w:r>
+        <w:rPr>
+          <w:rFonts w:ascii="Times New Roman" w:hAnsi="Times New Roman" w:cs="Times New Roman"/>
+        </w:rPr>
+        <w:t>PySpark</w:t>
+      </w:r>
+      <w:proofErr w:type="spellEnd"/>
+      <w:r>
+        <w:rPr>
+          <w:rFonts w:ascii="Times New Roman" w:hAnsi="Times New Roman" w:cs="Times New Roman"/>
+        </w:rPr>
+        <w:t xml:space="preserve"> and Big Data Processing</w:t>
+      </w:r>
+    </w:p>
+    <w:p>
+      <w:pPr>
+        <w:rPr>
+          <w:rFonts w:ascii="Times New Roman" w:hAnsi="Times New Roman" w:cs="Times New Roman"/>
+        </w:rPr>
+      </w:pPr>
+      <w:hyperlink r:id="rId7" w:anchor="hello-world-in-pyspark" w:history="1">
+        <w:r>
+          <w:rPr>
+            <w:rStyle w:val="a3"/>
+            <w:rFonts w:ascii="Times New Roman" w:hAnsi="Times New Roman" w:cs="Times New Roman"/>
+          </w:rPr>
+          <w:t>https://realpython.com/pyspark-intro/#hello-world-in-pyspark</w:t>
+        </w:r>
+      </w:hyperlink>
+    </w:p>
+    <w:p>
+      <w:pPr>
+        <w:rPr>
+          <w:rFonts w:ascii="Times New Roman" w:hAnsi="Times New Roman" w:cs="Times New Roman"/>
+        </w:rPr>
+      </w:pPr>
+      <w:r>
+        <w:rPr>
+          <w:rFonts w:ascii="Times New Roman" w:hAnsi="Times New Roman" w:cs="Times New Roman"/>
+        </w:rPr>
+        <w:t xml:space="preserve">How to sort by value efficiently in </w:t>
+      </w:r>
+      <w:proofErr w:type="spellStart"/>
+      <w:r>
+        <w:rPr>
+          <w:rFonts w:ascii="Times New Roman" w:hAnsi="Times New Roman" w:cs="Times New Roman"/>
+        </w:rPr>
+        <w:t>PySpark</w:t>
+      </w:r>
+      <w:proofErr w:type="spellEnd"/>
+      <w:r>
+        <w:rPr>
+          <w:rFonts w:ascii="Times New Roman" w:hAnsi="Times New Roman" w:cs="Times New Roman"/>
+        </w:rPr>
+        <w:t>?</w:t>
+      </w:r>
+    </w:p>
+    <w:p>
+      <w:pPr>
+        <w:rPr>
+          <w:rFonts w:ascii="Times New Roman" w:hAnsi="Times New Roman" w:cs="Times New Roman"/>
+        </w:rPr>
+      </w:pPr>
+      <w:hyperlink r:id="rId8" w:history="1">
+        <w:r>
+          <w:rPr>
+            <w:rStyle w:val="a3"/>
+            <w:rFonts w:ascii="Times New Roman" w:hAnsi="Times New Roman" w:cs="Times New Roman"/>
+          </w:rPr>
+          <w:t>https://stackoverflow.com/questions/33706408/how-to-sort-by-value-efficiently-in-pyspark</w:t>
+        </w:r>
+      </w:hyperlink>
+      <w:r>
+        <w:rPr>
+          <w:rFonts w:ascii="Times New Roman" w:hAnsi="Times New Roman" w:cs="Times New Roman"/>
+        </w:rPr>
+        <w:t xml:space="preserve"> </w:t>
+      </w:r>
+    </w:p>
+    <w:p>
+      <w:pPr>
+        <w:rPr>
+          <w:rFonts w:ascii="Times New Roman" w:hAnsi="Times New Roman" w:cs="Times New Roman"/>
+        </w:rPr>
+      </w:pPr>
+      <w:r>
+        <w:rPr>
+          <w:rFonts w:ascii="Times New Roman" w:hAnsi="Times New Roman" w:cs="Times New Roman"/>
+          <w:noProof/>
         </w:rPr>
         <w:drawing>
-          <wp:inline distT="0" distB="0" distL="0" distR="0" wp14:anchorId="6692A0BF" wp14:editId="0ABC3E83">
-            <wp:extent cx="2699657" cy="1663379"/>
-            <wp:effectExtent l="0" t="0" r="5715" b="635"/>
-            <wp:docPr id="1" name="图片 1"/>
-            <wp:cNvGraphicFramePr>
-              <a:graphicFrameLocks xmlns:a="http://schemas.openxmlformats.org/drawingml/2006/main" noChangeAspect="1"/>
-            </wp:cNvGraphicFramePr>
-            <a:graphic xmlns:a="http://schemas.openxmlformats.org/drawingml/2006/main">
-              <a:graphicData uri="http://schemas.openxmlformats.org/drawingml/2006/picture">
-                <pic:pic xmlns:pic="http://schemas.openxmlformats.org/drawingml/2006/picture">
-                  <pic:nvPicPr>
-                    <pic:cNvPr id="1" name=""/>
-                    <pic:cNvPicPr/>
-                  </pic:nvPicPr>
-                  <pic:blipFill>
-                    <a:blip r:embed="rId8"/>
-                    <a:stretch>
-                      <a:fillRect/>
-                    </a:stretch>
-                  </pic:blipFill>
-                  <pic:spPr>
-                    <a:xfrm>
-                      <a:off x="0" y="0"/>
-                      <a:ext cx="2748913" cy="1693728"/>
-                    </a:xfrm>
-                    <a:prstGeom prst="rect">
-                      <a:avLst/>
-                    </a:prstGeom>
-                  </pic:spPr>
-                </pic:pic>
-              </a:graphicData>
-            </a:graphic>
-          </wp:inline>
-        </w:drawing>
-      </w:r>
-    </w:p>
-    <w:p>
-      <w:pPr>
-        <w:rPr>
-          <w:rFonts w:ascii="Times New Roman" w:hAnsi="Times New Roman" w:cs="Times New Roman"/>
-        </w:rPr>
-      </w:pPr>
-      <w:r>
-        <w:rPr>
-          <w:rFonts w:ascii="Times New Roman" w:hAnsi="Times New Roman" w:cs="Times New Roman"/>
-        </w:rPr>
-        <w:drawing>
-          <wp:inline distT="0" distB="0" distL="0" distR="0" wp14:anchorId="5A683BE4" wp14:editId="3862BFA3">
-            <wp:extent cx="3195281" cy="1724297"/>
-            <wp:effectExtent l="0" t="0" r="5715" b="3175"/>
-            <wp:docPr id="2" name="图片 2"/>
+          <wp:inline distT="0" distB="0" distL="0" distR="0" wp14:anchorId="2BDF52F2" wp14:editId="5CB655A1">
+            <wp:extent cx="2534194" cy="780409"/>
+            <wp:effectExtent l="0" t="0" r="0" b="0"/>
+            <wp:docPr id="3" name="图片 3"/>
             <wp:cNvGraphicFramePr>
               <a:graphicFrameLocks xmlns:a="http://schemas.openxmlformats.org/drawingml/2006/main" noChangeAspect="1"/>
             </wp:cNvGraphicFramePr>
@@ -317,6 +335,95 @@
                   <pic:spPr>
                     <a:xfrm>
                       <a:off x="0" y="0"/>
+                      <a:ext cx="2669301" cy="822016"/>
+                    </a:xfrm>
+                    <a:prstGeom prst="rect">
+                      <a:avLst/>
+                    </a:prstGeom>
+                  </pic:spPr>
+                </pic:pic>
+              </a:graphicData>
+            </a:graphic>
+          </wp:inline>
+        </w:drawing>
+      </w:r>
+      <w:r>
+        <w:rPr>
+          <w:rFonts w:ascii="Times New Roman" w:hAnsi="Times New Roman" w:cs="Times New Roman"/>
+          <w:noProof/>
+        </w:rPr>
+        <w:drawing>
+          <wp:inline distT="0" distB="0" distL="0" distR="0" wp14:anchorId="6692A0BF" wp14:editId="0ABC3E83">
+            <wp:extent cx="2699657" cy="1663379"/>
+            <wp:effectExtent l="0" t="0" r="5715" b="635"/>
+            <wp:docPr id="1" name="图片 1"/>
+            <wp:cNvGraphicFramePr>
+              <a:graphicFrameLocks xmlns:a="http://schemas.openxmlformats.org/drawingml/2006/main" noChangeAspect="1"/>
+            </wp:cNvGraphicFramePr>
+            <a:graphic xmlns:a="http://schemas.openxmlformats.org/drawingml/2006/main">
+              <a:graphicData uri="http://schemas.openxmlformats.org/drawingml/2006/picture">
+                <pic:pic xmlns:pic="http://schemas.openxmlformats.org/drawingml/2006/picture">
+                  <pic:nvPicPr>
+                    <pic:cNvPr id="1" name=""/>
+                    <pic:cNvPicPr/>
+                  </pic:nvPicPr>
+                  <pic:blipFill>
+                    <a:blip r:embed="rId10"/>
+                    <a:stretch>
+                      <a:fillRect/>
+                    </a:stretch>
+                  </pic:blipFill>
+                  <pic:spPr>
+                    <a:xfrm>
+                      <a:off x="0" y="0"/>
+                      <a:ext cx="2748913" cy="1693728"/>
+                    </a:xfrm>
+                    <a:prstGeom prst="rect">
+                      <a:avLst/>
+                    </a:prstGeom>
+                  </pic:spPr>
+                </pic:pic>
+              </a:graphicData>
+            </a:graphic>
+          </wp:inline>
+        </w:drawing>
+      </w:r>
+    </w:p>
+    <w:p>
+      <w:pPr>
+        <w:rPr>
+          <w:rFonts w:ascii="Times New Roman" w:hAnsi="Times New Roman" w:cs="Times New Roman"/>
+        </w:rPr>
+      </w:pPr>
+      <w:r>
+        <w:rPr>
+          <w:rFonts w:ascii="Times New Roman" w:hAnsi="Times New Roman" w:cs="Times New Roman"/>
+          <w:noProof/>
+        </w:rPr>
+        <w:drawing>
+          <wp:inline distT="0" distB="0" distL="0" distR="0" wp14:anchorId="5A683BE4" wp14:editId="3862BFA3">
+            <wp:extent cx="3195281" cy="1724297"/>
+            <wp:effectExtent l="0" t="0" r="5715" b="3175"/>
+            <wp:docPr id="2" name="图片 2"/>
+            <wp:cNvGraphicFramePr>
+              <a:graphicFrameLocks xmlns:a="http://schemas.openxmlformats.org/drawingml/2006/main" noChangeAspect="1"/>
+            </wp:cNvGraphicFramePr>
+            <a:graphic xmlns:a="http://schemas.openxmlformats.org/drawingml/2006/main">
+              <a:graphicData uri="http://schemas.openxmlformats.org/drawingml/2006/picture">
+                <pic:pic xmlns:pic="http://schemas.openxmlformats.org/drawingml/2006/picture">
+                  <pic:nvPicPr>
+                    <pic:cNvPr id="1" name=""/>
+                    <pic:cNvPicPr/>
+                  </pic:nvPicPr>
+                  <pic:blipFill>
+                    <a:blip r:embed="rId11"/>
+                    <a:stretch>
+                      <a:fillRect/>
+                    </a:stretch>
+                  </pic:blipFill>
+                  <pic:spPr>
+                    <a:xfrm>
+                      <a:off x="0" y="0"/>
                       <a:ext cx="3243507" cy="1750322"/>
                     </a:xfrm>
                     <a:prstGeom prst="rect">
@@ -329,8 +436,69 @@
           </wp:inline>
         </w:drawing>
       </w:r>
-      <w:bookmarkStart w:id="0" w:name="_GoBack"/>
-      <w:bookmarkEnd w:id="0"/>
+    </w:p>
+    <w:p>
+      <w:pPr>
+        <w:rPr>
+          <w:rFonts w:ascii="Times New Roman" w:hAnsi="Times New Roman" w:cs="Times New Roman"/>
+        </w:rPr>
+      </w:pPr>
+      <w:r>
+        <w:rPr>
+          <w:rFonts w:ascii="Times New Roman" w:hAnsi="Times New Roman" w:cs="Times New Roman"/>
+        </w:rPr>
+        <w:t>Python program to validate an IP Address</w:t>
+      </w:r>
+    </w:p>
+    <w:p>
+      <w:pPr>
+        <w:rPr>
+          <w:rFonts w:ascii="Times New Roman" w:hAnsi="Times New Roman" w:cs="Times New Roman"/>
+        </w:rPr>
+      </w:pPr>
+      <w:hyperlink r:id="rId12" w:history="1">
+        <w:r>
+          <w:rPr>
+            <w:rStyle w:val="a3"/>
+            <w:rFonts w:ascii="Times New Roman" w:hAnsi="Times New Roman" w:cs="Times New Roman"/>
+          </w:rPr>
+          <w:t>https://www.geeksforgeeks.org/python-program-to-validate-an-ip-address/</w:t>
+        </w:r>
+      </w:hyperlink>
+      <w:r>
+        <w:rPr>
+          <w:rFonts w:ascii="Times New Roman" w:hAnsi="Times New Roman" w:cs="Times New Roman"/>
+        </w:rPr>
+        <w:t xml:space="preserve"> </w:t>
+      </w:r>
+      <w:r>
+        <w:rPr>
+          <w:rFonts w:ascii="Times New Roman" w:hAnsi="Times New Roman" w:cs="Times New Roman"/>
+        </w:rPr>
+        <w:t>(wrong regular expr)</w:t>
+      </w:r>
+    </w:p>
+    <w:p>
+      <w:pPr>
+        <w:rPr>
+          <w:rFonts w:ascii="Times New Roman" w:hAnsi="Times New Roman" w:cs="Times New Roman"/>
+        </w:rPr>
+      </w:pPr>
+      <w:hyperlink r:id="rId13" w:history="1">
+        <w:r>
+          <w:rPr>
+            <w:rStyle w:val="a3"/>
+            <w:rFonts w:ascii="Times New Roman" w:hAnsi="Times New Roman" w:cs="Times New Roman"/>
+          </w:rPr>
+          <w:t>https://www.runoob.com/note/38097</w:t>
+        </w:r>
+      </w:hyperlink>
+      <w:r>
+        <w:rPr>
+          <w:rFonts w:ascii="Times New Roman" w:hAnsi="Times New Roman" w:cs="Times New Roman"/>
+        </w:rPr>
+        <w:t xml:space="preserve"> (right regular expression)</w:t>
+      </w:r>
     </w:p>
     <w:p>
       <w:pPr>
@@ -488,6 +656,7 @@
         <w:rPr>
           <w:rFonts w:ascii="Times New Roman" w:hAnsi="Times New Roman" w:cs="Times New Roman"/>
         </w:rPr>
+        <w:lastRenderedPageBreak/>
         <w:t>Spark use Java 8 while my Java is Java 13</w:t>
       </w:r>
     </w:p>
@@ -498,7 +667,7 @@
           <w:rFonts w:ascii="Times New Roman" w:hAnsi="Times New Roman" w:cs="Times New Roman"/>
         </w:rPr>
       </w:pPr>
-      <w:hyperlink r:id="rId10" w:history="1">
+      <w:hyperlink r:id="rId14" w:history="1">
         <w:r>
           <w:rPr>
             <w:rStyle w:val="a3"/>
@@ -529,7 +698,7 @@
           <w:rFonts w:ascii="Times New Roman" w:hAnsi="Times New Roman" w:cs="Times New Roman"/>
         </w:rPr>
       </w:pPr>
-      <w:hyperlink r:id="rId11" w:history="1">
+      <w:hyperlink r:id="rId15" w:history="1">
         <w:r>
           <w:rPr>
             <w:rStyle w:val="a3"/>
@@ -566,7 +735,7 @@
           <w:rFonts w:ascii="Times New Roman" w:hAnsi="Times New Roman" w:cs="Times New Roman"/>
         </w:rPr>
       </w:pPr>
-      <w:hyperlink r:id="rId12" w:anchor="CHDBADCG" w:history="1">
+      <w:hyperlink r:id="rId16" w:anchor="CHDBADCG" w:history="1">
         <w:r>
           <w:rPr>
             <w:rStyle w:val="a3"/>

</xml_diff>